<commit_message>
Added Spring MVC to KP experience, and Spring MVC and Web Logic in skills matrix
</commit_message>
<xml_diff>
--- a/edward_martinez_resume.docx
+++ b/edward_martinez_resume.docx
@@ -244,7 +244,7 @@
           <w:insideH w:val="single" w:sz="4" w:space="0" w:color="auto"/>
           <w:insideV w:val="single" w:sz="4" w:space="0" w:color="auto"/>
         </w:tblBorders>
-        <w:tblLook w:val="00BF" w:firstRow="1" w:lastRow="0" w:firstColumn="1" w:lastColumn="0" w:noHBand="0" w:noVBand="0"/>
+        <w:tblLook w:val="00A0" w:firstRow="1" w:lastRow="0" w:firstColumn="1" w:lastColumn="0" w:noHBand="0" w:noVBand="0"/>
       </w:tblPr>
       <w:tblGrid>
         <w:gridCol w:w="4428"/>
@@ -344,11 +344,10 @@
           </w:tcPr>
           <w:p>
             <w:r>
-              <w:t>JAX-WS – 9</w:t>
+              <w:t>Web Logic – 10 years</w:t>
             </w:r>
-            <w:r>
-              <w:t xml:space="preserve"> years</w:t>
-            </w:r>
+            <w:bookmarkStart w:id="0" w:name="_GoBack"/>
+            <w:bookmarkEnd w:id="0"/>
           </w:p>
         </w:tc>
         <w:tc>
@@ -371,13 +370,8 @@
             <w:tcW w:w="4428" w:type="dxa"/>
           </w:tcPr>
           <w:p>
-            <w:proofErr w:type="spellStart"/>
             <w:r>
-              <w:t>JBoss</w:t>
-            </w:r>
-            <w:proofErr w:type="spellEnd"/>
-            <w:r>
-              <w:t xml:space="preserve"> – 5 years</w:t>
+              <w:t>JBoss – 5 years</w:t>
             </w:r>
           </w:p>
         </w:tc>
@@ -421,7 +415,7 @@
           </w:tcPr>
           <w:p>
             <w:r>
-              <w:t>Prototype JavaScript Framework – 1 year</w:t>
+              <w:t>Spring MVC – 2 years</w:t>
             </w:r>
           </w:p>
         </w:tc>
@@ -542,7 +536,10 @@
           </w:tcPr>
           <w:p>
             <w:r>
-              <w:t>Spring – 2 years</w:t>
+              <w:t>Spring – 4</w:t>
+            </w:r>
+            <w:r>
+              <w:t xml:space="preserve"> years</w:t>
             </w:r>
           </w:p>
         </w:tc>
@@ -757,8 +754,6 @@
       <w:r>
         <w:t>.</w:t>
       </w:r>
-      <w:bookmarkStart w:id="0" w:name="_GoBack"/>
-      <w:bookmarkEnd w:id="0"/>
     </w:p>
     <w:p/>
     <w:p/>
@@ -916,15 +911,7 @@
         </w:numPr>
       </w:pPr>
       <w:r>
-        <w:t xml:space="preserve">I developed a front-end web client, which was accessed on iPads, using AngularJS, jQuery, HTML5, </w:t>
-      </w:r>
-      <w:proofErr w:type="spellStart"/>
-      <w:r>
-        <w:t>WebSockets</w:t>
-      </w:r>
-      <w:proofErr w:type="spellEnd"/>
-      <w:r>
-        <w:t>, D3.js, and CSS3.</w:t>
+        <w:t>I developed a front-end web client, which was accessed on iPads, using AngularJS, jQuery, HTML5, WebSockets, D3.js, and CSS3.</w:t>
       </w:r>
     </w:p>
     <w:p>
@@ -936,15 +923,7 @@
       </w:pPr>
       <w:r>
         <w:lastRenderedPageBreak/>
-        <w:t xml:space="preserve">I developed backend services for this web client using RESTful web services and JMS messaging using </w:t>
-      </w:r>
-      <w:proofErr w:type="spellStart"/>
-      <w:r>
-        <w:t>RabbitMQ</w:t>
-      </w:r>
-      <w:proofErr w:type="spellEnd"/>
-      <w:r>
-        <w:t>.</w:t>
+        <w:t>I developed backend services for this web client using RESTful web services and JMS messaging using RabbitMQ.</w:t>
       </w:r>
     </w:p>
     <w:p>
@@ -1010,7 +989,13 @@
         </w:numPr>
       </w:pPr>
       <w:r>
-        <w:t xml:space="preserve">I developed the user interface and middle tier for an application to be used by physicians to suppress care gaps on a patient-by-patient basis using Struts, jQuery, JSP, JSTL, CSS, and Hibernate. </w:t>
+        <w:t xml:space="preserve">I developed the user interface and middle tier for an application to be used by physicians to suppress care gaps on a patient-by-patient basis using </w:t>
+      </w:r>
+      <w:r>
+        <w:t>Spring MVC</w:t>
+      </w:r>
+      <w:r>
+        <w:t xml:space="preserve">, jQuery, JSP, JSTL, CSS, and Hibernate. </w:t>
       </w:r>
     </w:p>
     <w:p>
@@ -1107,15 +1092,7 @@
         </w:numPr>
       </w:pPr>
       <w:r>
-        <w:t xml:space="preserve">I architected, designed, and implemented a client server application from top to bottom to display Key Performance Indicators to Schwab executives.  This included recommendations on hardware, clustering, database schema, and user interface.  I implemented the server side of the application in EJB 3.0 and JAX-WS on WebSphere, and developed the UI as a RIA developed in Adobe Flex 4.5 and Action Script 3.0.  I used Spring JMS as a framework for that end of the SOA implementation, and used Adobe’s </w:t>
-      </w:r>
-      <w:proofErr w:type="spellStart"/>
-      <w:r>
-        <w:t>BlazeDS</w:t>
-      </w:r>
-      <w:proofErr w:type="spellEnd"/>
-      <w:r>
-        <w:t xml:space="preserve"> as the message broker.  </w:t>
+        <w:t xml:space="preserve">I architected, designed, and implemented a client server application from top to bottom to display Key Performance Indicators to Schwab executives.  This included recommendations on hardware, clustering, database schema, and user interface.  I implemented the server side of the application in EJB 3.0 and JAX-WS on WebSphere, and developed the UI as a RIA developed in Adobe Flex 4.5 and Action Script 3.0.  I used Spring JMS as a framework for that end of the SOA implementation, and used Adobe’s BlazeDS as the message broker.  </w:t>
       </w:r>
     </w:p>
     <w:p>
@@ -1295,21 +1272,7 @@
         <w:rPr>
           <w:i/>
         </w:rPr>
-        <w:t xml:space="preserve">Senior Software Engineer, </w:t>
-      </w:r>
-      <w:proofErr w:type="spellStart"/>
-      <w:r>
-        <w:rPr>
-          <w:i/>
-        </w:rPr>
-        <w:t>tw</w:t>
-      </w:r>
-      <w:proofErr w:type="spellEnd"/>
-      <w:r>
-        <w:rPr>
-          <w:i/>
-        </w:rPr>
-        <w:t xml:space="preserve"> telecom (full-time position)</w:t>
+        <w:t>Senior Software Engineer, tw telecom (full-time position)</w:t>
       </w:r>
     </w:p>
     <w:p/>
@@ -1332,15 +1295,7 @@
         </w:numPr>
       </w:pPr>
       <w:r>
-        <w:t xml:space="preserve">Assisted in configuration of </w:t>
-      </w:r>
-      <w:proofErr w:type="spellStart"/>
-      <w:r>
-        <w:t>BlazeDS</w:t>
-      </w:r>
-      <w:proofErr w:type="spellEnd"/>
-      <w:r>
-        <w:t xml:space="preserve"> broker to connect to back-end services.</w:t>
+        <w:t>Assisted in configuration of BlazeDS broker to connect to back-end services.</w:t>
       </w:r>
     </w:p>
     <w:p>
@@ -1395,15 +1350,7 @@
         </w:numPr>
       </w:pPr>
       <w:r>
-        <w:t xml:space="preserve">Administered and managed deployments to </w:t>
-      </w:r>
-      <w:proofErr w:type="spellStart"/>
-      <w:r>
-        <w:t>JBoss</w:t>
-      </w:r>
-      <w:proofErr w:type="spellEnd"/>
-      <w:r>
-        <w:t xml:space="preserve"> 6, which included troubleshooting and ensuring uptime.</w:t>
+        <w:t>Administered and managed deployments to JBoss 6, which included troubleshooting and ensuring uptime.</w:t>
       </w:r>
     </w:p>
     <w:p>
@@ -1425,15 +1372,7 @@
         </w:numPr>
       </w:pPr>
       <w:r>
-        <w:t xml:space="preserve">Maintained multiple Tomcat installations, where </w:t>
-      </w:r>
-      <w:proofErr w:type="spellStart"/>
-      <w:r>
-        <w:t>BlazeDS</w:t>
-      </w:r>
-      <w:proofErr w:type="spellEnd"/>
-      <w:r>
-        <w:t xml:space="preserve"> was deployed, and troubleshot issues with development and deployment.</w:t>
+        <w:t>Maintained multiple Tomcat installations, where BlazeDS was deployed, and troubleshot issues with development and deployment.</w:t>
       </w:r>
     </w:p>
     <w:p>
@@ -1454,18 +1393,10 @@
     </w:p>
     <w:p>
       <w:r>
-        <w:t xml:space="preserve">July 2007 – February </w:t>
-      </w:r>
-      <w:proofErr w:type="gramStart"/>
-      <w:r>
-        <w:t xml:space="preserve">2008 </w:t>
-      </w:r>
-      <w:r>
-        <w:t xml:space="preserve"> (</w:t>
-      </w:r>
-      <w:proofErr w:type="gramEnd"/>
-      <w:r>
-        <w:t>contract position)</w:t>
+        <w:t xml:space="preserve">July 2007 – February 2008 </w:t>
+      </w:r>
+      <w:r>
+        <w:t xml:space="preserve"> (contract position)</w:t>
       </w:r>
     </w:p>
     <w:p>
@@ -1509,15 +1440,7 @@
     </w:p>
     <w:p>
       <w:r>
-        <w:t>February 2007 – June 2007 (</w:t>
-      </w:r>
-      <w:proofErr w:type="gramStart"/>
-      <w:r>
-        <w:t>6 month</w:t>
-      </w:r>
-      <w:proofErr w:type="gramEnd"/>
-      <w:r>
-        <w:t xml:space="preserve"> contract)</w:t>
+        <w:t>February 2007 – June 2007 (6 month contract)</w:t>
       </w:r>
     </w:p>
     <w:p>
@@ -1587,15 +1510,7 @@
         <w:t>January 2007</w:t>
       </w:r>
       <w:r>
-        <w:t xml:space="preserve"> (</w:t>
-      </w:r>
-      <w:proofErr w:type="gramStart"/>
-      <w:r>
-        <w:t>6 month</w:t>
-      </w:r>
-      <w:proofErr w:type="gramEnd"/>
-      <w:r>
-        <w:t xml:space="preserve"> contract)</w:t>
+        <w:t xml:space="preserve"> (6 month contract)</w:t>
       </w:r>
     </w:p>
     <w:p>
@@ -1860,21 +1775,7 @@
         <w:rPr>
           <w:lang w:bidi="x-none"/>
         </w:rPr>
-        <w:t xml:space="preserve">Bug tracking software was Borland's StarTeam.  Visual Studio and Eclipse were IDEs for C# and Java, respectively.  OSs used were Windows XP and </w:t>
-      </w:r>
-      <w:proofErr w:type="spellStart"/>
-      <w:r>
-        <w:rPr>
-          <w:lang w:bidi="x-none"/>
-        </w:rPr>
-        <w:t>Redhat</w:t>
-      </w:r>
-      <w:proofErr w:type="spellEnd"/>
-      <w:r>
-        <w:rPr>
-          <w:lang w:bidi="x-none"/>
-        </w:rPr>
-        <w:t xml:space="preserve"> Enterprise Linux.  Other technologies employed during the course of this assignment were XML, JavaBeans, Plain Old Java Objects (POJOs), Java, J2EE, Hibernate, HTML, and JavaScript.</w:t>
+        <w:t>Bug tracking software was Borland's StarTeam.  Visual Studio and Eclipse were IDEs for C# and Java, respectively.  OSs used were Windows XP and Redhat Enterprise Linux.  Other technologies employed during the course of this assignment were XML, JavaBeans, Plain Old Java Objects (POJOs), Java, J2EE, Hibernate, HTML, and JavaScript.</w:t>
       </w:r>
     </w:p>
     <w:p>
@@ -1912,29 +1813,13 @@
         </w:numPr>
       </w:pPr>
       <w:r>
-        <w:t xml:space="preserve">Served as technical lead and implemented J2EE online enrollment system using stateless session beans.  </w:t>
-      </w:r>
-      <w:proofErr w:type="gramStart"/>
-      <w:r>
-        <w:t>EJBs  were</w:t>
-      </w:r>
-      <w:proofErr w:type="gramEnd"/>
-      <w:r>
-        <w:t xml:space="preserve"> interfaced to legacy C++ code via CORBA.  </w:t>
+        <w:t xml:space="preserve">Served as technical lead and implemented J2EE online enrollment system using stateless session beans.  EJBs  were interfaced to legacy C++ code via CORBA.  </w:t>
       </w:r>
       <w:r>
         <w:t>Ant</w:t>
       </w:r>
       <w:r>
-        <w:t xml:space="preserve"> and </w:t>
-      </w:r>
-      <w:proofErr w:type="spellStart"/>
-      <w:r>
-        <w:t>Xdoclet</w:t>
-      </w:r>
-      <w:proofErr w:type="spellEnd"/>
-      <w:r>
-        <w:t xml:space="preserve"> were used to generate EJB interfaces and WebLogic deployment descriptors.</w:t>
+        <w:t xml:space="preserve"> and Xdoclet were used to generate EJB interfaces and WebLogic deployment descriptors.</w:t>
       </w:r>
     </w:p>
     <w:p>
@@ -1945,15 +1830,7 @@
         </w:numPr>
       </w:pPr>
       <w:r>
-        <w:t xml:space="preserve">Developed, aided in design, and debugged MVC servlet application.  Application served as the financial </w:t>
-      </w:r>
-      <w:proofErr w:type="spellStart"/>
-      <w:r>
-        <w:t>recordkeeper</w:t>
-      </w:r>
-      <w:proofErr w:type="spellEnd"/>
-      <w:r>
-        <w:t xml:space="preserve"> for over 1.5 million retirement plan participants.</w:t>
+        <w:t>Developed, aided in design, and debugged MVC servlet application.  Application served as the financial recordkeeper for over 1.5 million retirement plan participants.</w:t>
       </w:r>
     </w:p>
     <w:p>
@@ -2050,13 +1927,8 @@
         </w:numPr>
       </w:pPr>
       <w:r>
-        <w:t xml:space="preserve">Java research project was developed to illustrate use of RMI in applet-to-database communication by providing a web GUI interface to Oracle </w:t>
-      </w:r>
-      <w:proofErr w:type="spellStart"/>
-      <w:r>
-        <w:t>SQLPlus</w:t>
-      </w:r>
-      <w:proofErr w:type="spellEnd"/>
+        <w:t>Java research project was developed to illustrate use of RMI in applet-to-database communication by providing a web GUI interface to Oracle SQLPlus</w:t>
+      </w:r>
     </w:p>
     <w:p>
       <w:pPr>
@@ -2383,7 +2255,7 @@
   <w:abstractNum w:abstractNumId="0">
     <w:nsid w:val="FFFFFF1D"/>
     <w:multiLevelType w:val="multilevel"/>
-    <w:tmpl w:val="91725F8E"/>
+    <w:tmpl w:val="12F0C9D8"/>
     <w:lvl w:ilvl="0">
       <w:start w:val="1"/>
       <w:numFmt w:val="bullet"/>
@@ -5670,11 +5542,15 @@
   </w:style>
   <w:style w:type="character" w:default="1" w:styleId="DefaultParagraphFont">
     <w:name w:val="Default Paragraph Font"/>
+    <w:uiPriority w:val="1"/>
     <w:semiHidden/>
+    <w:unhideWhenUsed/>
   </w:style>
   <w:style w:type="table" w:default="1" w:styleId="TableNormal">
     <w:name w:val="Normal Table"/>
+    <w:uiPriority w:val="99"/>
     <w:semiHidden/>
+    <w:unhideWhenUsed/>
     <w:tblPr>
       <w:tblInd w:w="0" w:type="dxa"/>
       <w:tblCellMar>
@@ -5687,7 +5563,9 @@
   </w:style>
   <w:style w:type="numbering" w:default="1" w:styleId="NoList">
     <w:name w:val="No List"/>
+    <w:uiPriority w:val="99"/>
     <w:semiHidden/>
+    <w:unhideWhenUsed/>
   </w:style>
   <w:style w:type="paragraph" w:styleId="Header">
     <w:name w:val="header"/>
@@ -5713,9 +5591,6 @@
     <w:name w:val="Table Grid"/>
     <w:basedOn w:val="TableNormal"/>
     <w:rsid w:val="006752B0"/>
-    <w:rPr>
-      <w:lang w:bidi="ar-SA"/>
-    </w:rPr>
     <w:tblPr>
       <w:tblInd w:w="0" w:type="dxa"/>
       <w:tblBorders>

</xml_diff>

<commit_message>
Updated # of years of Spring experience to include tw telecom
</commit_message>
<xml_diff>
--- a/edward_martinez_resume.docx
+++ b/edward_martinez_resume.docx
@@ -346,8 +346,6 @@
             <w:r>
               <w:t>Web Logic – 10 years</w:t>
             </w:r>
-            <w:bookmarkStart w:id="0" w:name="_GoBack"/>
-            <w:bookmarkEnd w:id="0"/>
           </w:p>
         </w:tc>
         <w:tc>
@@ -536,8 +534,10 @@
           </w:tcPr>
           <w:p>
             <w:r>
-              <w:t>Spring – 4</w:t>
+              <w:t>Spring – 8</w:t>
             </w:r>
+            <w:bookmarkStart w:id="0" w:name="_GoBack"/>
+            <w:bookmarkEnd w:id="0"/>
             <w:r>
               <w:t xml:space="preserve"> years</w:t>
             </w:r>
@@ -1284,7 +1284,10 @@
         </w:numPr>
       </w:pPr>
       <w:r>
-        <w:t>Architected and implemented large-scale SOA-based architecture using JAX-WS web services and EJB 3.1 as back-end service for multiple clients including a Flex application and a telecommunications fault management database client.</w:t>
+        <w:t>Architected and implemented large-scale SOA-based architecture using JAX-WS web services and EJB 3.1 as back-end service for multiple clients including a Flex application and a telecommunications f</w:t>
+      </w:r>
+      <w:r>
+        <w:t>ault management database client, configured by Spring.</w:t>
       </w:r>
     </w:p>
     <w:p>
@@ -1440,6 +1443,7 @@
     </w:p>
     <w:p>
       <w:r>
+        <w:lastRenderedPageBreak/>
         <w:t>February 2007 – June 2007 (6 month contract)</w:t>
       </w:r>
     </w:p>
@@ -1453,7 +1457,6 @@
         <w:rPr>
           <w:i/>
         </w:rPr>
-        <w:lastRenderedPageBreak/>
         <w:t>Developer Relations Engineer, BEA Systems, Denver, CO</w:t>
       </w:r>
     </w:p>
@@ -1841,11 +1844,8 @@
         </w:numPr>
       </w:pPr>
       <w:r>
-        <w:t xml:space="preserve">Developed and maintained JSP/Struts/Tiles application which was used as a GUI to servlet application.  Application was customized via property files and an </w:t>
-      </w:r>
-      <w:r>
         <w:lastRenderedPageBreak/>
-        <w:t>Oracle database, allowing us to make changes on-the-fly to the application without necessitating a re-build.</w:t>
+        <w:t>Developed and maintained JSP/Struts/Tiles application which was used as a GUI to servlet application.  Application was customized via property files and an Oracle database, allowing us to make changes on-the-fly to the application without necessitating a re-build.</w:t>
       </w:r>
     </w:p>
     <w:p>
@@ -2255,7 +2255,7 @@
   <w:abstractNum w:abstractNumId="0">
     <w:nsid w:val="FFFFFF1D"/>
     <w:multiLevelType w:val="multilevel"/>
-    <w:tmpl w:val="12F0C9D8"/>
+    <w:tmpl w:val="5FC2EE68"/>
     <w:lvl w:ilvl="0">
       <w:start w:val="1"/>
       <w:numFmt w:val="bullet"/>

</xml_diff>

<commit_message>
Put in termdate at Schwab
</commit_message>
<xml_diff>
--- a/edward_martinez_resume.docx
+++ b/edward_martinez_resume.docx
@@ -536,8 +536,6 @@
             <w:r>
               <w:t>Spring – 8</w:t>
             </w:r>
-            <w:bookmarkStart w:id="0" w:name="_GoBack"/>
-            <w:bookmarkEnd w:id="0"/>
             <w:r>
               <w:t xml:space="preserve"> years</w:t>
             </w:r>
@@ -685,8 +683,13 @@
         <w:t>–</w:t>
       </w:r>
       <w:r>
-        <w:t xml:space="preserve"> present</w:t>
-      </w:r>
+        <w:t xml:space="preserve"> </w:t>
+      </w:r>
+      <w:r>
+        <w:t>November 2016</w:t>
+      </w:r>
+      <w:bookmarkStart w:id="0" w:name="_GoBack"/>
+      <w:bookmarkEnd w:id="0"/>
     </w:p>
     <w:p>
       <w:pPr>
@@ -2255,7 +2258,7 @@
   <w:abstractNum w:abstractNumId="0">
     <w:nsid w:val="FFFFFF1D"/>
     <w:multiLevelType w:val="multilevel"/>
-    <w:tmpl w:val="5FC2EE68"/>
+    <w:tmpl w:val="EC426292"/>
     <w:lvl w:ilvl="0">
       <w:start w:val="1"/>
       <w:numFmt w:val="bullet"/>

</xml_diff>

<commit_message>
Incremented years of experience to 18
</commit_message>
<xml_diff>
--- a/edward_martinez_resume.docx
+++ b/edward_martinez_resume.docx
@@ -132,8 +132,10 @@
           <w:sz w:val="22"/>
           <w:szCs w:val="22"/>
         </w:rPr>
-        <w:t>17</w:t>
-      </w:r>
+        <w:t>18</w:t>
+      </w:r>
+      <w:bookmarkStart w:id="0" w:name="_GoBack"/>
+      <w:bookmarkEnd w:id="0"/>
       <w:r>
         <w:rPr>
           <w:sz w:val="22"/>
@@ -887,8 +889,6 @@
                 <w:szCs w:val="22"/>
               </w:rPr>
             </w:pPr>
-            <w:bookmarkStart w:id="0" w:name="_GoBack"/>
-            <w:bookmarkEnd w:id="0"/>
             <w:r>
               <w:rPr>
                 <w:sz w:val="22"/>
@@ -3819,7 +3819,7 @@
         <w:sz w:val="18"/>
         <w:szCs w:val="18"/>
       </w:rPr>
-      <w:t>2</w:t>
+      <w:t>4</w:t>
     </w:r>
     <w:r>
       <w:rPr>

</xml_diff>

<commit_message>
Addedd Java 8 experience
</commit_message>
<xml_diff>
--- a/edward_martinez_resume.docx
+++ b/edward_martinez_resume.docx
@@ -134,8 +134,6 @@
         </w:rPr>
         <w:t>18</w:t>
       </w:r>
-      <w:bookmarkStart w:id="0" w:name="_GoBack"/>
-      <w:bookmarkEnd w:id="0"/>
       <w:r>
         <w:rPr>
           <w:sz w:val="22"/>
@@ -999,15 +997,24 @@
                 <w:sz w:val="22"/>
                 <w:szCs w:val="22"/>
               </w:rPr>
-              <w:t>SVN – 8</w:t>
+              <w:t>Java 8</w:t>
             </w:r>
             <w:r>
               <w:rPr>
                 <w:sz w:val="22"/>
                 <w:szCs w:val="22"/>
               </w:rPr>
-              <w:t xml:space="preserve"> years</w:t>
+              <w:t xml:space="preserve"> – </w:t>
             </w:r>
+            <w:r>
+              <w:rPr>
+                <w:sz w:val="22"/>
+                <w:szCs w:val="22"/>
+              </w:rPr>
+              <w:t>1 year</w:t>
+            </w:r>
+            <w:bookmarkStart w:id="0" w:name="_GoBack"/>
+            <w:bookmarkEnd w:id="0"/>
           </w:p>
         </w:tc>
         <w:tc>
@@ -3819,7 +3826,7 @@
         <w:sz w:val="18"/>
         <w:szCs w:val="18"/>
       </w:rPr>
-      <w:t>4</w:t>
+      <w:t>2</w:t>
     </w:r>
     <w:r>
       <w:rPr>

</xml_diff>

<commit_message>
Updated with microservice experience
</commit_message>
<xml_diff>
--- a/edward_martinez_resume.docx
+++ b/edward_martinez_resume.docx
@@ -1013,8 +1013,6 @@
               </w:rPr>
               <w:t>1 year</w:t>
             </w:r>
-            <w:bookmarkStart w:id="0" w:name="_GoBack"/>
-            <w:bookmarkEnd w:id="0"/>
           </w:p>
         </w:tc>
         <w:tc>
@@ -1033,7 +1031,14 @@
                 <w:sz w:val="22"/>
                 <w:szCs w:val="22"/>
               </w:rPr>
-              <w:t>XML – 15</w:t>
+              <w:t>Microservices</w:t>
+            </w:r>
+            <w:r>
+              <w:rPr>
+                <w:sz w:val="22"/>
+                <w:szCs w:val="22"/>
+              </w:rPr>
+              <w:t xml:space="preserve"> –5</w:t>
             </w:r>
             <w:r>
               <w:rPr>
@@ -1328,6 +1333,25 @@
     </w:p>
     <w:p>
       <w:pPr>
+        <w:numPr>
+          <w:ilvl w:val="0"/>
+          <w:numId w:val="24"/>
+        </w:numPr>
+        <w:rPr>
+          <w:sz w:val="22"/>
+          <w:szCs w:val="22"/>
+        </w:rPr>
+      </w:pPr>
+      <w:r>
+        <w:rPr>
+          <w:sz w:val="22"/>
+          <w:szCs w:val="22"/>
+        </w:rPr>
+        <w:t>Project was built around a microservice architecture implemented by Jersey on Tomcat.</w:t>
+      </w:r>
+    </w:p>
+    <w:p>
+      <w:pPr>
         <w:rPr>
           <w:sz w:val="22"/>
           <w:szCs w:val="22"/>
@@ -1523,6 +1547,27 @@
           <w:szCs w:val="22"/>
         </w:rPr>
         <w:lastRenderedPageBreak/>
+        <w:t>Projects were built in a microservice architecture using Spring Boot, Pivotal Cloud Foundry, and Spring JMS.</w:t>
+      </w:r>
+      <w:bookmarkStart w:id="0" w:name="_GoBack"/>
+      <w:bookmarkEnd w:id="0"/>
+    </w:p>
+    <w:p>
+      <w:pPr>
+        <w:numPr>
+          <w:ilvl w:val="0"/>
+          <w:numId w:val="23"/>
+        </w:numPr>
+        <w:rPr>
+          <w:sz w:val="22"/>
+          <w:szCs w:val="22"/>
+        </w:rPr>
+      </w:pPr>
+      <w:r>
+        <w:rPr>
+          <w:sz w:val="22"/>
+          <w:szCs w:val="22"/>
+        </w:rPr>
         <w:t>Utilized Atlassian tool suite (Confluence and BitBucket) to manage document and source code repositories, respectively.</w:t>
       </w:r>
     </w:p>
@@ -2231,7 +2276,7 @@
           <w:sz w:val="22"/>
           <w:szCs w:val="22"/>
         </w:rPr>
-        <w:t xml:space="preserve">rchitected, designed, and implemented a client server application from top to bottom to display Key Performance Indicators to Schwab executives.  This included recommendations on hardware, clustering, database schema, and user interface.  Implemented the server side of the application in EJB 3.0 and JAX-WS on WebSphere, and developed the UI as a RIA developed in Adobe Flex 4.5 and Action Script 3.0.  </w:t>
+        <w:t xml:space="preserve">rchitected, designed, and implemented a client server application from top to bottom to display Key Performance Indicators to Schwab executives.  This included recommendations on hardware, clustering, database schema, and user interface.  </w:t>
       </w:r>
       <w:r>
         <w:rPr>
@@ -2239,6 +2284,13 @@
           <w:szCs w:val="22"/>
         </w:rPr>
         <w:lastRenderedPageBreak/>
+        <w:t xml:space="preserve">Implemented the server side of the application in EJB 3.0 and JAX-WS on WebSphere, and developed the UI as a RIA developed in Adobe Flex 4.5 and Action Script 3.0.  </w:t>
+      </w:r>
+      <w:r>
+        <w:rPr>
+          <w:sz w:val="22"/>
+          <w:szCs w:val="22"/>
+        </w:rPr>
         <w:t>Utilized</w:t>
       </w:r>
       <w:r>
@@ -3056,7 +3108,6 @@
           <w:sz w:val="22"/>
           <w:szCs w:val="22"/>
         </w:rPr>
-        <w:lastRenderedPageBreak/>
         <w:t>Senior Software Engineer (Contract)</w:t>
       </w:r>
     </w:p>

</xml_diff>